<commit_message>
finished and compressed for turn in
</commit_message>
<xml_diff>
--- a/Phase 2/phase 2.docx
+++ b/Phase 2/phase 2.docx
@@ -1,6 +1,6 @@
 
 <file path=word/document.xml><?xml version="1.0" encoding="utf-8"?>
-<w:document xmlns:wpc="http://schemas.microsoft.com/office/word/2010/wordprocessingCanvas" xmlns:mo="http://schemas.microsoft.com/office/mac/office/2008/main" xmlns:mc="http://schemas.openxmlformats.org/markup-compatibility/2006" xmlns:mv="urn:schemas-microsoft-com:mac:vml" xmlns:o="urn:schemas-microsoft-com:office:office" xmlns:r="http://schemas.openxmlformats.org/officeDocument/2006/relationships" xmlns:m="http://schemas.openxmlformats.org/officeDocument/2006/math" xmlns:v="urn:schemas-microsoft-com:vml" xmlns:wp14="http://schemas.microsoft.com/office/word/2010/wordprocessingDrawing" xmlns:wp="http://schemas.openxmlformats.org/drawingml/2006/wordprocessingDrawing" xmlns:w10="urn:schemas-microsoft-com:office:word" xmlns:w="http://schemas.openxmlformats.org/wordprocessingml/2006/main" xmlns:w14="http://schemas.microsoft.com/office/word/2010/wordml" xmlns:w15="http://schemas.microsoft.com/office/word/2012/wordml" xmlns:wpg="http://schemas.microsoft.com/office/word/2010/wordprocessingGroup" xmlns:wpi="http://schemas.microsoft.com/office/word/2010/wordprocessingInk" xmlns:wne="http://schemas.microsoft.com/office/word/2006/wordml" xmlns:wps="http://schemas.microsoft.com/office/word/2010/wordprocessingShape" mc:Ignorable="w14 w15 wp14">
+<w:document xmlns:wpc="http://schemas.microsoft.com/office/word/2010/wordprocessingCanvas" xmlns:cx="http://schemas.microsoft.com/office/drawing/2014/chartex" xmlns:cx1="http://schemas.microsoft.com/office/drawing/2015/9/8/chartex" xmlns:cx2="http://schemas.microsoft.com/office/drawing/2015/10/21/chartex" xmlns:cx3="http://schemas.microsoft.com/office/drawing/2016/5/9/chartex" xmlns:cx4="http://schemas.microsoft.com/office/drawing/2016/5/10/chartex" xmlns:cx5="http://schemas.microsoft.com/office/drawing/2016/5/11/chartex" xmlns:mc="http://schemas.openxmlformats.org/markup-compatibility/2006" xmlns:o="urn:schemas-microsoft-com:office:office" xmlns:r="http://schemas.openxmlformats.org/officeDocument/2006/relationships" xmlns:m="http://schemas.openxmlformats.org/officeDocument/2006/math" xmlns:v="urn:schemas-microsoft-com:vml" xmlns:wp14="http://schemas.microsoft.com/office/word/2010/wordprocessingDrawing" xmlns:wp="http://schemas.openxmlformats.org/drawingml/2006/wordprocessingDrawing" xmlns:w10="urn:schemas-microsoft-com:office:word" xmlns:w="http://schemas.openxmlformats.org/wordprocessingml/2006/main" xmlns:w14="http://schemas.microsoft.com/office/word/2010/wordml" xmlns:w15="http://schemas.microsoft.com/office/word/2012/wordml" xmlns:w16se="http://schemas.microsoft.com/office/word/2015/wordml/symex" xmlns:wpg="http://schemas.microsoft.com/office/word/2010/wordprocessingGroup" xmlns:wpi="http://schemas.microsoft.com/office/word/2010/wordprocessingInk" xmlns:wne="http://schemas.microsoft.com/office/word/2006/wordml" xmlns:wps="http://schemas.microsoft.com/office/word/2010/wordprocessingShape" mc:Ignorable="w14 w15 w16se wp14">
   <w:body>
     <w:sdt>
       <w:sdtPr>
@@ -270,7 +270,7 @@
                   </wp:anchor>
                 </w:drawing>
               </mc:Choice>
-              <mc:Fallback xmlns:w16se="http://schemas.microsoft.com/office/word/2015/wordml/symex" xmlns:cx2="http://schemas.microsoft.com/office/drawing/2015/10/21/chartex" xmlns:cx1="http://schemas.microsoft.com/office/drawing/2015/9/8/chartex" xmlns:cx="http://schemas.microsoft.com/office/drawing/2014/chartex">
+              <mc:Fallback xmlns:mv="urn:schemas-microsoft-com:mac:vml" xmlns:mo="http://schemas.microsoft.com/office/mac/office/2008/main">
                 <w:pict>
                   <v:group w14:anchorId="7652EBA4" id="Group 149" o:spid="_x0000_s1026" style="position:absolute;margin-left:0;margin-top:0;width:8in;height:95.7pt;z-index:251662336;mso-width-percent:941;mso-height-percent:121;mso-top-percent:23;mso-position-horizontal:center;mso-position-horizontal-relative:page;mso-position-vertical-relative:page;mso-width-percent:941;mso-height-percent:121;mso-top-percent:23" coordorigin=",-1" coordsize="7315200,1216153" o:gfxdata="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">
                     <v:shape id="Rectangle 51" o:spid="_x0000_s1027" style="position:absolute;top:-1;width:7315200;height:1130373;visibility:visible;mso-wrap-style:square;v-text-anchor:middle" coordsize="7312660,1129665" o:gfxdata="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" path="m0,0l7312660,,7312660,1129665,3619500,733425,,1091565,,0xe" fillcolor="#5b9bd5 [3204]" stroked="f" strokeweight="1pt">
@@ -405,23 +405,13 @@
                                     <w:szCs w:val="28"/>
                                   </w:rPr>
                                 </w:pPr>
-                                <w:proofErr w:type="spellStart"/>
                                 <w:r>
                                   <w:rPr>
                                     <w:color w:val="5B9BD5" w:themeColor="accent1"/>
                                     <w:sz w:val="28"/>
                                     <w:szCs w:val="28"/>
                                   </w:rPr>
-                                  <w:t>Rohith</w:t>
-                                </w:r>
-                                <w:proofErr w:type="spellEnd"/>
-                                <w:r>
-                                  <w:rPr>
-                                    <w:color w:val="5B9BD5" w:themeColor="accent1"/>
-                                    <w:sz w:val="28"/>
-                                    <w:szCs w:val="28"/>
-                                  </w:rPr>
-                                  <w:t xml:space="preserve"> Ravi, rravi6, Section A</w:t>
+                                  <w:t>Rohith Ravi, rravi6, Section A</w:t>
                                 </w:r>
                               </w:p>
                               <w:p>
@@ -440,25 +430,7 @@
                                     <w:sz w:val="28"/>
                                     <w:szCs w:val="28"/>
                                   </w:rPr>
-                                  <w:t xml:space="preserve">Brian </w:t>
-                                </w:r>
-                                <w:proofErr w:type="spellStart"/>
-                                <w:r>
-                                  <w:rPr>
-                                    <w:color w:val="5B9BD5" w:themeColor="accent1"/>
-                                    <w:sz w:val="28"/>
-                                    <w:szCs w:val="28"/>
-                                  </w:rPr>
-                                  <w:t>Cai</w:t>
-                                </w:r>
-                                <w:proofErr w:type="spellEnd"/>
-                                <w:r>
-                                  <w:rPr>
-                                    <w:color w:val="5B9BD5" w:themeColor="accent1"/>
-                                    <w:sz w:val="28"/>
-                                    <w:szCs w:val="28"/>
-                                  </w:rPr>
-                                  <w:t>, GT bcai7, Section A</w:t>
+                                  <w:t>Brian Cai, GT bcai7, Section A</w:t>
                                 </w:r>
                               </w:p>
                               <w:p>
@@ -525,7 +497,7 @@
                   </wp:anchor>
                 </w:drawing>
               </mc:Choice>
-              <mc:Fallback xmlns:w16se="http://schemas.microsoft.com/office/word/2015/wordml/symex" xmlns:cx2="http://schemas.microsoft.com/office/drawing/2015/10/21/chartex" xmlns:cx1="http://schemas.microsoft.com/office/drawing/2015/9/8/chartex" xmlns:cx="http://schemas.microsoft.com/office/drawing/2014/chartex">
+              <mc:Fallback xmlns:mv="urn:schemas-microsoft-com:mac:vml" xmlns:mo="http://schemas.microsoft.com/office/mac/office/2008/main">
                 <w:pict>
                   <v:shapetype w14:anchorId="46AE56D7" id="_x0000_t202" coordsize="21600,21600" o:spt="202" path="m,l,21600r21600,l21600,xe">
                     <v:stroke joinstyle="miter"/>
@@ -886,11 +858,11 @@
               </mc:Choice>
               <mc:Fallback>
                 <w:pict>
-                  <v:shapetype w14:anchorId="09D78431" id="_x0000_t202" coordsize="21600,21600" o:spt="202" path="m0,0l0,21600,21600,21600,21600,0xe">
+                  <v:shapetype w14:anchorId="09D78431" id="_x0000_t202" coordsize="21600,21600" o:spt="202" path="m,l,21600r21600,l21600,xe">
                     <v:stroke joinstyle="miter"/>
                     <v:path gradientshapeok="t" o:connecttype="rect"/>
                   </v:shapetype>
-                  <v:shape id="Text Box 154" o:spid="_x0000_s1027" type="#_x0000_t202" style="position:absolute;margin-left:0;margin-top:0;width:8in;height:286.5pt;z-index:251659264;visibility:visible;mso-wrap-style:square;mso-width-percent:941;mso-height-percent:363;mso-top-percent:300;mso-wrap-distance-left:9pt;mso-wrap-distance-top:0;mso-wrap-distance-right:9pt;mso-wrap-distance-bottom:0;mso-position-horizontal:center;mso-position-horizontal-relative:page;mso-position-vertical-relative:page;mso-width-percent:941;mso-height-percent:363;mso-top-percent:300;mso-width-relative:page;mso-height-relative:page;v-text-anchor:bottom" o:gfxdata="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" filled="f" stroked="f" strokeweight=".5pt">
+                  <v:shape id="Text Box 154" o:spid="_x0000_s1027" type="#_x0000_t202" style="position:absolute;margin-left:0;margin-top:0;width:8in;height:286.5pt;z-index:251659264;visibility:visible;mso-wrap-style:square;mso-width-percent:941;mso-height-percent:363;mso-top-percent:300;mso-wrap-distance-left:9pt;mso-wrap-distance-top:0;mso-wrap-distance-right:9pt;mso-wrap-distance-bottom:0;mso-position-horizontal:center;mso-position-horizontal-relative:page;mso-position-vertical-relative:page;mso-width-percent:941;mso-height-percent:363;mso-top-percent:300;mso-width-relative:page;mso-height-relative:page;v-text-anchor:bottom" o:gfxdata="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" filled="f" stroked="f" strokeweight=".5pt">
                     <v:textbox inset="126pt,0,54pt,0">
                       <w:txbxContent>
                         <w:p>
@@ -1609,23 +1581,7 @@
           <w:sz w:val="28"/>
           <w:lang w:eastAsia="zh-CN"/>
         </w:rPr>
-        <w:t xml:space="preserve">City Official </w:t>
-      </w:r>
-      <w:proofErr w:type="gramStart"/>
-      <w:r>
-        <w:rPr>
-          <w:sz w:val="28"/>
-          <w:lang w:eastAsia="zh-CN"/>
-        </w:rPr>
-        <w:t>attribute</w:t>
-      </w:r>
-      <w:proofErr w:type="gramEnd"/>
-      <w:r>
-        <w:rPr>
-          <w:sz w:val="28"/>
-          <w:lang w:eastAsia="zh-CN"/>
-        </w:rPr>
-        <w:t xml:space="preserve"> </w:t>
+        <w:t xml:space="preserve">City Official attribute </w:t>
       </w:r>
       <w:r>
         <w:rPr>
@@ -1747,34 +1703,16 @@
           <w:sz w:val="28"/>
           <w:lang w:eastAsia="zh-CN"/>
         </w:rPr>
-        <w:t xml:space="preserve">format “XX” (i.e. “GA”, “FL”). For that reason we defined the domain constraint as </w:t>
+        <w:t xml:space="preserve">format “XX” (i.e. “GA”, “FL”). For that reason we defined the domain constraint as Char(2). </w:t>
       </w:r>
-      <w:proofErr w:type="gramStart"/>
-      <w:r>
-        <w:rPr>
-          <w:sz w:val="28"/>
-          <w:lang w:eastAsia="zh-CN"/>
-        </w:rPr>
-        <w:t>Char(</w:t>
-      </w:r>
-      <w:proofErr w:type="gramEnd"/>
-      <w:r>
-        <w:rPr>
-          <w:sz w:val="28"/>
-          <w:lang w:eastAsia="zh-CN"/>
-        </w:rPr>
-        <w:t xml:space="preserve">2). </w:t>
-      </w:r>
-    </w:p>
-    <w:p>
-      <w:pPr>
-        <w:rPr>
-          <w:sz w:val="28"/>
-          <w:lang w:eastAsia="zh-CN"/>
-        </w:rPr>
-      </w:pPr>
-      <w:bookmarkStart w:id="0" w:name="_GoBack"/>
-      <w:bookmarkEnd w:id="0"/>
+    </w:p>
+    <w:p>
+      <w:pPr>
+        <w:rPr>
+          <w:sz w:val="28"/>
+          <w:lang w:eastAsia="zh-CN"/>
+        </w:rPr>
+      </w:pPr>
     </w:p>
     <w:p>
       <w:pPr>
@@ -1800,7 +1738,7 @@
 </file>
 
 <file path=word/endnotes.xml><?xml version="1.0" encoding="utf-8"?>
-<w:endnotes xmlns:wpc="http://schemas.microsoft.com/office/word/2010/wordprocessingCanvas" xmlns:mo="http://schemas.microsoft.com/office/mac/office/2008/main" xmlns:mc="http://schemas.openxmlformats.org/markup-compatibility/2006" xmlns:mv="urn:schemas-microsoft-com:mac:vml" xmlns:o="urn:schemas-microsoft-com:office:office" xmlns:r="http://schemas.openxmlformats.org/officeDocument/2006/relationships" xmlns:m="http://schemas.openxmlformats.org/officeDocument/2006/math" xmlns:v="urn:schemas-microsoft-com:vml" xmlns:wp14="http://schemas.microsoft.com/office/word/2010/wordprocessingDrawing" xmlns:wp="http://schemas.openxmlformats.org/drawingml/2006/wordprocessingDrawing" xmlns:w10="urn:schemas-microsoft-com:office:word" xmlns:w="http://schemas.openxmlformats.org/wordprocessingml/2006/main" xmlns:w14="http://schemas.microsoft.com/office/word/2010/wordml" xmlns:w15="http://schemas.microsoft.com/office/word/2012/wordml" xmlns:wpg="http://schemas.microsoft.com/office/word/2010/wordprocessingGroup" xmlns:wpi="http://schemas.microsoft.com/office/word/2010/wordprocessingInk" xmlns:wne="http://schemas.microsoft.com/office/word/2006/wordml" xmlns:wps="http://schemas.microsoft.com/office/word/2010/wordprocessingShape" mc:Ignorable="w14 w15 wp14">
+<w:endnotes xmlns:wpc="http://schemas.microsoft.com/office/word/2010/wordprocessingCanvas" xmlns:cx="http://schemas.microsoft.com/office/drawing/2014/chartex" xmlns:cx1="http://schemas.microsoft.com/office/drawing/2015/9/8/chartex" xmlns:cx2="http://schemas.microsoft.com/office/drawing/2015/10/21/chartex" xmlns:cx3="http://schemas.microsoft.com/office/drawing/2016/5/9/chartex" xmlns:cx4="http://schemas.microsoft.com/office/drawing/2016/5/10/chartex" xmlns:cx5="http://schemas.microsoft.com/office/drawing/2016/5/11/chartex" xmlns:mc="http://schemas.openxmlformats.org/markup-compatibility/2006" xmlns:o="urn:schemas-microsoft-com:office:office" xmlns:r="http://schemas.openxmlformats.org/officeDocument/2006/relationships" xmlns:m="http://schemas.openxmlformats.org/officeDocument/2006/math" xmlns:v="urn:schemas-microsoft-com:vml" xmlns:wp14="http://schemas.microsoft.com/office/word/2010/wordprocessingDrawing" xmlns:wp="http://schemas.openxmlformats.org/drawingml/2006/wordprocessingDrawing" xmlns:w10="urn:schemas-microsoft-com:office:word" xmlns:w="http://schemas.openxmlformats.org/wordprocessingml/2006/main" xmlns:w14="http://schemas.microsoft.com/office/word/2010/wordml" xmlns:w15="http://schemas.microsoft.com/office/word/2012/wordml" xmlns:w16se="http://schemas.microsoft.com/office/word/2015/wordml/symex" xmlns:wpg="http://schemas.microsoft.com/office/word/2010/wordprocessingGroup" xmlns:wpi="http://schemas.microsoft.com/office/word/2010/wordprocessingInk" xmlns:wne="http://schemas.microsoft.com/office/word/2006/wordml" xmlns:wps="http://schemas.microsoft.com/office/word/2010/wordprocessingShape" mc:Ignorable="w14 w15 w16se wp14">
   <w:endnote w:type="separator" w:id="-1">
     <w:p>
       <w:r>
@@ -1819,7 +1757,7 @@
 </file>
 
 <file path=word/footer1.xml><?xml version="1.0" encoding="utf-8"?>
-<w:ftr xmlns:wpc="http://schemas.microsoft.com/office/word/2010/wordprocessingCanvas" xmlns:mo="http://schemas.microsoft.com/office/mac/office/2008/main" xmlns:mc="http://schemas.openxmlformats.org/markup-compatibility/2006" xmlns:mv="urn:schemas-microsoft-com:mac:vml" xmlns:o="urn:schemas-microsoft-com:office:office" xmlns:r="http://schemas.openxmlformats.org/officeDocument/2006/relationships" xmlns:m="http://schemas.openxmlformats.org/officeDocument/2006/math" xmlns:v="urn:schemas-microsoft-com:vml" xmlns:wp14="http://schemas.microsoft.com/office/word/2010/wordprocessingDrawing" xmlns:wp="http://schemas.openxmlformats.org/drawingml/2006/wordprocessingDrawing" xmlns:w10="urn:schemas-microsoft-com:office:word" xmlns:w="http://schemas.openxmlformats.org/wordprocessingml/2006/main" xmlns:w14="http://schemas.microsoft.com/office/word/2010/wordml" xmlns:w15="http://schemas.microsoft.com/office/word/2012/wordml" xmlns:wpg="http://schemas.microsoft.com/office/word/2010/wordprocessingGroup" xmlns:wpi="http://schemas.microsoft.com/office/word/2010/wordprocessingInk" xmlns:wne="http://schemas.microsoft.com/office/word/2006/wordml" xmlns:wps="http://schemas.microsoft.com/office/word/2010/wordprocessingShape" mc:Ignorable="w14 w15 wp14">
+<w:ftr xmlns:wpc="http://schemas.microsoft.com/office/word/2010/wordprocessingCanvas" xmlns:cx="http://schemas.microsoft.com/office/drawing/2014/chartex" xmlns:cx1="http://schemas.microsoft.com/office/drawing/2015/9/8/chartex" xmlns:cx2="http://schemas.microsoft.com/office/drawing/2015/10/21/chartex" xmlns:cx3="http://schemas.microsoft.com/office/drawing/2016/5/9/chartex" xmlns:cx4="http://schemas.microsoft.com/office/drawing/2016/5/10/chartex" xmlns:cx5="http://schemas.microsoft.com/office/drawing/2016/5/11/chartex" xmlns:mc="http://schemas.openxmlformats.org/markup-compatibility/2006" xmlns:o="urn:schemas-microsoft-com:office:office" xmlns:r="http://schemas.openxmlformats.org/officeDocument/2006/relationships" xmlns:m="http://schemas.openxmlformats.org/officeDocument/2006/math" xmlns:v="urn:schemas-microsoft-com:vml" xmlns:wp14="http://schemas.microsoft.com/office/word/2010/wordprocessingDrawing" xmlns:wp="http://schemas.openxmlformats.org/drawingml/2006/wordprocessingDrawing" xmlns:w10="urn:schemas-microsoft-com:office:word" xmlns:w="http://schemas.openxmlformats.org/wordprocessingml/2006/main" xmlns:w14="http://schemas.microsoft.com/office/word/2010/wordml" xmlns:w15="http://schemas.microsoft.com/office/word/2012/wordml" xmlns:w16se="http://schemas.microsoft.com/office/word/2015/wordml/symex" xmlns:wpg="http://schemas.microsoft.com/office/word/2010/wordprocessingGroup" xmlns:wpi="http://schemas.microsoft.com/office/word/2010/wordprocessingInk" xmlns:wne="http://schemas.microsoft.com/office/word/2006/wordml" xmlns:wps="http://schemas.microsoft.com/office/word/2010/wordprocessingShape" mc:Ignorable="w14 w15 w16se wp14">
   <w:p>
     <w:pPr>
       <w:pStyle w:val="Footer"/>
@@ -1857,7 +1795,7 @@
 </file>
 
 <file path=word/footer2.xml><?xml version="1.0" encoding="utf-8"?>
-<w:ftr xmlns:wpc="http://schemas.microsoft.com/office/word/2010/wordprocessingCanvas" xmlns:mo="http://schemas.microsoft.com/office/mac/office/2008/main" xmlns:mc="http://schemas.openxmlformats.org/markup-compatibility/2006" xmlns:mv="urn:schemas-microsoft-com:mac:vml" xmlns:o="urn:schemas-microsoft-com:office:office" xmlns:r="http://schemas.openxmlformats.org/officeDocument/2006/relationships" xmlns:m="http://schemas.openxmlformats.org/officeDocument/2006/math" xmlns:v="urn:schemas-microsoft-com:vml" xmlns:wp14="http://schemas.microsoft.com/office/word/2010/wordprocessingDrawing" xmlns:wp="http://schemas.openxmlformats.org/drawingml/2006/wordprocessingDrawing" xmlns:w10="urn:schemas-microsoft-com:office:word" xmlns:w="http://schemas.openxmlformats.org/wordprocessingml/2006/main" xmlns:w14="http://schemas.microsoft.com/office/word/2010/wordml" xmlns:w15="http://schemas.microsoft.com/office/word/2012/wordml" xmlns:wpg="http://schemas.microsoft.com/office/word/2010/wordprocessingGroup" xmlns:wpi="http://schemas.microsoft.com/office/word/2010/wordprocessingInk" xmlns:wne="http://schemas.microsoft.com/office/word/2006/wordml" xmlns:wps="http://schemas.microsoft.com/office/word/2010/wordprocessingShape" mc:Ignorable="w14 w15 wp14">
+<w:ftr xmlns:wpc="http://schemas.microsoft.com/office/word/2010/wordprocessingCanvas" xmlns:cx="http://schemas.microsoft.com/office/drawing/2014/chartex" xmlns:cx1="http://schemas.microsoft.com/office/drawing/2015/9/8/chartex" xmlns:cx2="http://schemas.microsoft.com/office/drawing/2015/10/21/chartex" xmlns:cx3="http://schemas.microsoft.com/office/drawing/2016/5/9/chartex" xmlns:cx4="http://schemas.microsoft.com/office/drawing/2016/5/10/chartex" xmlns:cx5="http://schemas.microsoft.com/office/drawing/2016/5/11/chartex" xmlns:mc="http://schemas.openxmlformats.org/markup-compatibility/2006" xmlns:o="urn:schemas-microsoft-com:office:office" xmlns:r="http://schemas.openxmlformats.org/officeDocument/2006/relationships" xmlns:m="http://schemas.openxmlformats.org/officeDocument/2006/math" xmlns:v="urn:schemas-microsoft-com:vml" xmlns:wp14="http://schemas.microsoft.com/office/word/2010/wordprocessingDrawing" xmlns:wp="http://schemas.openxmlformats.org/drawingml/2006/wordprocessingDrawing" xmlns:w10="urn:schemas-microsoft-com:office:word" xmlns:w="http://schemas.openxmlformats.org/wordprocessingml/2006/main" xmlns:w14="http://schemas.microsoft.com/office/word/2010/wordml" xmlns:w15="http://schemas.microsoft.com/office/word/2012/wordml" xmlns:w16se="http://schemas.microsoft.com/office/word/2015/wordml/symex" xmlns:wpg="http://schemas.microsoft.com/office/word/2010/wordprocessingGroup" xmlns:wpi="http://schemas.microsoft.com/office/word/2010/wordprocessingInk" xmlns:wne="http://schemas.microsoft.com/office/word/2006/wordml" xmlns:wps="http://schemas.microsoft.com/office/word/2010/wordprocessingShape" mc:Ignorable="w14 w15 w16se wp14">
   <w:p>
     <w:pPr>
       <w:pStyle w:val="Footer"/>
@@ -1908,7 +1846,7 @@
 </file>
 
 <file path=word/footnotes.xml><?xml version="1.0" encoding="utf-8"?>
-<w:footnotes xmlns:wpc="http://schemas.microsoft.com/office/word/2010/wordprocessingCanvas" xmlns:mo="http://schemas.microsoft.com/office/mac/office/2008/main" xmlns:mc="http://schemas.openxmlformats.org/markup-compatibility/2006" xmlns:mv="urn:schemas-microsoft-com:mac:vml" xmlns:o="urn:schemas-microsoft-com:office:office" xmlns:r="http://schemas.openxmlformats.org/officeDocument/2006/relationships" xmlns:m="http://schemas.openxmlformats.org/officeDocument/2006/math" xmlns:v="urn:schemas-microsoft-com:vml" xmlns:wp14="http://schemas.microsoft.com/office/word/2010/wordprocessingDrawing" xmlns:wp="http://schemas.openxmlformats.org/drawingml/2006/wordprocessingDrawing" xmlns:w10="urn:schemas-microsoft-com:office:word" xmlns:w="http://schemas.openxmlformats.org/wordprocessingml/2006/main" xmlns:w14="http://schemas.microsoft.com/office/word/2010/wordml" xmlns:w15="http://schemas.microsoft.com/office/word/2012/wordml" xmlns:wpg="http://schemas.microsoft.com/office/word/2010/wordprocessingGroup" xmlns:wpi="http://schemas.microsoft.com/office/word/2010/wordprocessingInk" xmlns:wne="http://schemas.microsoft.com/office/word/2006/wordml" xmlns:wps="http://schemas.microsoft.com/office/word/2010/wordprocessingShape" mc:Ignorable="w14 w15 wp14">
+<w:footnotes xmlns:wpc="http://schemas.microsoft.com/office/word/2010/wordprocessingCanvas" xmlns:cx="http://schemas.microsoft.com/office/drawing/2014/chartex" xmlns:cx1="http://schemas.microsoft.com/office/drawing/2015/9/8/chartex" xmlns:cx2="http://schemas.microsoft.com/office/drawing/2015/10/21/chartex" xmlns:cx3="http://schemas.microsoft.com/office/drawing/2016/5/9/chartex" xmlns:cx4="http://schemas.microsoft.com/office/drawing/2016/5/10/chartex" xmlns:cx5="http://schemas.microsoft.com/office/drawing/2016/5/11/chartex" xmlns:mc="http://schemas.openxmlformats.org/markup-compatibility/2006" xmlns:o="urn:schemas-microsoft-com:office:office" xmlns:r="http://schemas.openxmlformats.org/officeDocument/2006/relationships" xmlns:m="http://schemas.openxmlformats.org/officeDocument/2006/math" xmlns:v="urn:schemas-microsoft-com:vml" xmlns:wp14="http://schemas.microsoft.com/office/word/2010/wordprocessingDrawing" xmlns:wp="http://schemas.openxmlformats.org/drawingml/2006/wordprocessingDrawing" xmlns:w10="urn:schemas-microsoft-com:office:word" xmlns:w="http://schemas.openxmlformats.org/wordprocessingml/2006/main" xmlns:w14="http://schemas.microsoft.com/office/word/2010/wordml" xmlns:w15="http://schemas.microsoft.com/office/word/2012/wordml" xmlns:w16se="http://schemas.microsoft.com/office/word/2015/wordml/symex" xmlns:wpg="http://schemas.microsoft.com/office/word/2010/wordprocessingGroup" xmlns:wpi="http://schemas.microsoft.com/office/word/2010/wordprocessingInk" xmlns:wne="http://schemas.microsoft.com/office/word/2006/wordml" xmlns:wps="http://schemas.microsoft.com/office/word/2010/wordprocessingShape" mc:Ignorable="w14 w15 w16se wp14">
   <w:footnote w:type="separator" w:id="-1">
     <w:p>
       <w:r>
@@ -1927,8 +1865,8 @@
 </file>
 
 <file path=word/numbering.xml><?xml version="1.0" encoding="utf-8"?>
-<w:numbering xmlns:wpc="http://schemas.microsoft.com/office/word/2010/wordprocessingCanvas" xmlns:mo="http://schemas.microsoft.com/office/mac/office/2008/main" xmlns:mc="http://schemas.openxmlformats.org/markup-compatibility/2006" xmlns:mv="urn:schemas-microsoft-com:mac:vml" xmlns:o="urn:schemas-microsoft-com:office:office" xmlns:r="http://schemas.openxmlformats.org/officeDocument/2006/relationships" xmlns:m="http://schemas.openxmlformats.org/officeDocument/2006/math" xmlns:v="urn:schemas-microsoft-com:vml" xmlns:wp14="http://schemas.microsoft.com/office/word/2010/wordprocessingDrawing" xmlns:wp="http://schemas.openxmlformats.org/drawingml/2006/wordprocessingDrawing" xmlns:w10="urn:schemas-microsoft-com:office:word" xmlns:w="http://schemas.openxmlformats.org/wordprocessingml/2006/main" xmlns:w14="http://schemas.microsoft.com/office/word/2010/wordml" xmlns:w15="http://schemas.microsoft.com/office/word/2012/wordml" xmlns:wpg="http://schemas.microsoft.com/office/word/2010/wordprocessingGroup" xmlns:wpi="http://schemas.microsoft.com/office/word/2010/wordprocessingInk" xmlns:wne="http://schemas.microsoft.com/office/word/2006/wordml" xmlns:wps="http://schemas.microsoft.com/office/word/2010/wordprocessingShape" mc:Ignorable="w14 w15 wp14">
-  <w:abstractNum w:abstractNumId="0">
+<w:numbering xmlns:wpc="http://schemas.microsoft.com/office/word/2010/wordprocessingCanvas" xmlns:cx="http://schemas.microsoft.com/office/drawing/2014/chartex" xmlns:cx1="http://schemas.microsoft.com/office/drawing/2015/9/8/chartex" xmlns:cx2="http://schemas.microsoft.com/office/drawing/2015/10/21/chartex" xmlns:cx3="http://schemas.microsoft.com/office/drawing/2016/5/9/chartex" xmlns:cx4="http://schemas.microsoft.com/office/drawing/2016/5/10/chartex" xmlns:cx5="http://schemas.microsoft.com/office/drawing/2016/5/11/chartex" xmlns:mc="http://schemas.openxmlformats.org/markup-compatibility/2006" xmlns:o="urn:schemas-microsoft-com:office:office" xmlns:r="http://schemas.openxmlformats.org/officeDocument/2006/relationships" xmlns:m="http://schemas.openxmlformats.org/officeDocument/2006/math" xmlns:v="urn:schemas-microsoft-com:vml" xmlns:wp14="http://schemas.microsoft.com/office/word/2010/wordprocessingDrawing" xmlns:wp="http://schemas.openxmlformats.org/drawingml/2006/wordprocessingDrawing" xmlns:w10="urn:schemas-microsoft-com:office:word" xmlns:w="http://schemas.openxmlformats.org/wordprocessingml/2006/main" xmlns:w14="http://schemas.microsoft.com/office/word/2010/wordml" xmlns:w15="http://schemas.microsoft.com/office/word/2012/wordml" xmlns:w16se="http://schemas.microsoft.com/office/word/2015/wordml/symex" xmlns:wpg="http://schemas.microsoft.com/office/word/2010/wordprocessingGroup" xmlns:wpi="http://schemas.microsoft.com/office/word/2010/wordprocessingInk" xmlns:wne="http://schemas.microsoft.com/office/word/2006/wordml" xmlns:wps="http://schemas.microsoft.com/office/word/2010/wordprocessingShape" mc:Ignorable="w14 w15 w16se wp14">
+  <w:abstractNum w:abstractNumId="0" w15:restartNumberingAfterBreak="0">
     <w:nsid w:val="065C3176"/>
     <w:multiLevelType w:val="hybridMultilevel"/>
     <w:tmpl w:val="57BC51BE"/>
@@ -2041,7 +1979,7 @@
       </w:rPr>
     </w:lvl>
   </w:abstractNum>
-  <w:abstractNum w:abstractNumId="1">
+  <w:abstractNum w:abstractNumId="1" w15:restartNumberingAfterBreak="0">
     <w:nsid w:val="12DA6D1F"/>
     <w:multiLevelType w:val="hybridMultilevel"/>
     <w:tmpl w:val="1CD2E72A"/>
@@ -2127,7 +2065,7 @@
       </w:pPr>
     </w:lvl>
   </w:abstractNum>
-  <w:abstractNum w:abstractNumId="2">
+  <w:abstractNum w:abstractNumId="2" w15:restartNumberingAfterBreak="0">
     <w:nsid w:val="28CE3438"/>
     <w:multiLevelType w:val="hybridMultilevel"/>
     <w:tmpl w:val="0F58282A"/>
@@ -2240,7 +2178,7 @@
       </w:rPr>
     </w:lvl>
   </w:abstractNum>
-  <w:abstractNum w:abstractNumId="3">
+  <w:abstractNum w:abstractNumId="3" w15:restartNumberingAfterBreak="0">
     <w:nsid w:val="2C8B03E1"/>
     <w:multiLevelType w:val="hybridMultilevel"/>
     <w:tmpl w:val="1AEC2EBC"/>
@@ -2326,7 +2264,7 @@
       </w:pPr>
     </w:lvl>
   </w:abstractNum>
-  <w:abstractNum w:abstractNumId="4">
+  <w:abstractNum w:abstractNumId="4" w15:restartNumberingAfterBreak="0">
     <w:nsid w:val="67410800"/>
     <w:multiLevelType w:val="hybridMultilevel"/>
     <w:tmpl w:val="1BACFCC4"/>
@@ -2412,7 +2350,7 @@
       </w:pPr>
     </w:lvl>
   </w:abstractNum>
-  <w:abstractNum w:abstractNumId="5">
+  <w:abstractNum w:abstractNumId="5" w15:restartNumberingAfterBreak="0">
     <w:nsid w:val="714D669F"/>
     <w:multiLevelType w:val="hybridMultilevel"/>
     <w:tmpl w:val="5D2CC4DE"/>
@@ -2498,7 +2436,7 @@
       </w:pPr>
     </w:lvl>
   </w:abstractNum>
-  <w:abstractNum w:abstractNumId="6">
+  <w:abstractNum w:abstractNumId="6" w15:restartNumberingAfterBreak="0">
     <w:nsid w:val="75731160"/>
     <w:multiLevelType w:val="hybridMultilevel"/>
     <w:tmpl w:val="61C6871A"/>
@@ -2609,7 +2547,7 @@
 </file>
 
 <file path=word/styles.xml><?xml version="1.0" encoding="utf-8"?>
-<w:styles xmlns:mc="http://schemas.openxmlformats.org/markup-compatibility/2006" xmlns:r="http://schemas.openxmlformats.org/officeDocument/2006/relationships" xmlns:w="http://schemas.openxmlformats.org/wordprocessingml/2006/main" xmlns:w14="http://schemas.microsoft.com/office/word/2010/wordml" xmlns:w15="http://schemas.microsoft.com/office/word/2012/wordml" mc:Ignorable="w14 w15">
+<w:styles xmlns:mc="http://schemas.openxmlformats.org/markup-compatibility/2006" xmlns:r="http://schemas.openxmlformats.org/officeDocument/2006/relationships" xmlns:w="http://schemas.openxmlformats.org/wordprocessingml/2006/main" xmlns:w14="http://schemas.microsoft.com/office/word/2010/wordml" xmlns:w15="http://schemas.microsoft.com/office/word/2012/wordml" xmlns:w16se="http://schemas.microsoft.com/office/word/2015/wordml/symex" mc:Ignorable="w14 w15 w16se">
   <w:docDefaults>
     <w:rPrDefault>
       <w:rPr>
@@ -2621,7 +2559,7 @@
     </w:rPrDefault>
     <w:pPrDefault/>
   </w:docDefaults>
-  <w:latentStyles w:defLockedState="0" w:defUIPriority="99" w:defSemiHidden="0" w:defUnhideWhenUsed="0" w:defQFormat="0" w:count="382">
+  <w:latentStyles w:defLockedState="0" w:defUIPriority="99" w:defSemiHidden="0" w:defUnhideWhenUsed="0" w:defQFormat="0" w:count="374">
     <w:lsdException w:name="Normal" w:uiPriority="0" w:qFormat="1"/>
     <w:lsdException w:name="heading 1" w:uiPriority="9" w:qFormat="1"/>
     <w:lsdException w:name="heading 2" w:semiHidden="1" w:uiPriority="9" w:unhideWhenUsed="1" w:qFormat="1"/>
@@ -2727,6 +2665,7 @@
     <w:lsdException w:name="HTML Sample" w:semiHidden="1" w:unhideWhenUsed="1"/>
     <w:lsdException w:name="HTML Typewriter" w:semiHidden="1" w:unhideWhenUsed="1"/>
     <w:lsdException w:name="HTML Variable" w:semiHidden="1" w:unhideWhenUsed="1"/>
+    <w:lsdException w:name="Normal Table" w:semiHidden="1" w:unhideWhenUsed="1"/>
     <w:lsdException w:name="annotation subject" w:semiHidden="1" w:unhideWhenUsed="1"/>
     <w:lsdException w:name="No List" w:semiHidden="1" w:unhideWhenUsed="1"/>
     <w:lsdException w:name="Outline List 1" w:semiHidden="1" w:unhideWhenUsed="1"/>
@@ -2773,8 +2712,10 @@
     <w:lsdException w:name="Table Subtle 2" w:semiHidden="1" w:unhideWhenUsed="1"/>
     <w:lsdException w:name="Table Web 1" w:semiHidden="1" w:unhideWhenUsed="1"/>
     <w:lsdException w:name="Table Web 2" w:semiHidden="1" w:unhideWhenUsed="1"/>
+    <w:lsdException w:name="Table Web 3" w:semiHidden="1" w:unhideWhenUsed="1"/>
     <w:lsdException w:name="Balloon Text" w:semiHidden="1" w:unhideWhenUsed="1"/>
     <w:lsdException w:name="Table Grid" w:uiPriority="39"/>
+    <w:lsdException w:name="Table Theme" w:semiHidden="1" w:unhideWhenUsed="1"/>
     <w:lsdException w:name="Placeholder Text" w:semiHidden="1"/>
     <w:lsdException w:name="No Spacing" w:uiPriority="1" w:qFormat="1"/>
     <w:lsdException w:name="Light Shading" w:uiPriority="60"/>
@@ -3435,7 +3376,7 @@
 </file>
 
 <file path=customXml/itemProps1.xml><?xml version="1.0" encoding="utf-8"?>
-<ds:datastoreItem xmlns:ds="http://schemas.openxmlformats.org/officeDocument/2006/customXml" ds:itemID="{208FAFBC-2409-6340-9797-1A758CF4D9FF}">
+<ds:datastoreItem xmlns:ds="http://schemas.openxmlformats.org/officeDocument/2006/customXml" ds:itemID="{E829C6A1-16B6-4E44-9F09-90DF78E35ABE}">
   <ds:schemaRefs>
     <ds:schemaRef ds:uri="http://schemas.openxmlformats.org/officeDocument/2006/bibliography"/>
   </ds:schemaRefs>

</xml_diff>